<commit_message>
data changes due to mapping problem
</commit_message>
<xml_diff>
--- a/Homework_WEEK9.docx
+++ b/Homework_WEEK9.docx
@@ -245,6 +245,15 @@
         </w:rPr>
         <w:t xml:space="preserve">Link to visualization: </w:t>
       </w:r>
+      <w:hyperlink r:id="rId5" w:history="1">
+        <w:r>
+          <w:rPr>
+            <w:rStyle w:val="Hyperlink"/>
+            <w:lang w:val="en-US"/>
+          </w:rPr>
+          <w:t>https://dtwjy.github.io/Homework_Week9/</w:t>
+        </w:r>
+      </w:hyperlink>
     </w:p>
     <w:p>
       <w:pPr>
@@ -280,7 +289,7 @@
                     <pic:cNvPicPr/>
                   </pic:nvPicPr>
                   <pic:blipFill>
-                    <a:blip r:embed="rId5" cstate="print">
+                    <a:blip r:embed="rId6" cstate="print">
                       <a:extLst>
                         <a:ext uri="{28A0092B-C50C-407E-A947-70E740481C1C}">
                           <a14:useLocalDpi xmlns:a14="http://schemas.microsoft.com/office/drawing/2010/main" val="0"/>

</xml_diff>